<commit_message>
rename SimTime to SimTimes. introduce new protected property SimTime
</commit_message>
<xml_diff>
--- a/Documentation/Quick Start Guide.docx
+++ b/Documentation/Quick Start Guide.docx
@@ -1557,6 +1557,15 @@
         </w:rPr>
         <w:t>SimTime</w:t>
       </w:r>
+      <w:r>
+        <w:rPr>
+          <w:rFonts w:ascii="Consolas" w:hAnsi="Consolas" w:cs="Consolas"/>
+          <w:color w:val="000000"/>
+          <w:sz w:val="19"/>
+          <w:szCs w:val="19"/>
+        </w:rPr>
+        <w:t>s</w:t>
+      </w:r>
       <w:proofErr w:type="spellEnd"/>
       <w:r>
         <w:rPr>
@@ -1846,8 +1855,10 @@
           <w:sz w:val="19"/>
           <w:szCs w:val="19"/>
         </w:rPr>
-        <w:t>FindInstruments</w:t>
-      </w:r>
+        <w:t>FindInstrument</w:t>
+      </w:r>
+      <w:bookmarkStart w:id="0" w:name="_GoBack"/>
+      <w:bookmarkEnd w:id="0"/>
       <w:proofErr w:type="spellEnd"/>
       <w:r>
         <w:rPr>
@@ -4341,12 +4352,7 @@
         <w:t xml:space="preserve">simple template, which </w:t>
       </w:r>
       <w:r>
-        <w:t>will create plots</w:t>
-      </w:r>
-      <w:bookmarkStart w:id="0" w:name="_GoBack"/>
-      <w:bookmarkEnd w:id="0"/>
-      <w:r>
-        <w:t xml:space="preserve"> like this:</w:t>
+        <w:t>will create plots like this:</w:t>
       </w:r>
     </w:p>
     <w:p>

</xml_diff>